<commit_message>
update description of input/output information
</commit_message>
<xml_diff>
--- a/original/Описание входной выходной информации.docx
+++ b/original/Описание входной выходной информации.docx
@@ -207,12 +207,14 @@
                 <w:szCs w:val="28"/>
               </w:rPr>
             </w:pPr>
+            <w:proofErr w:type="spellStart"/>
             <w:r>
               <w:rPr>
                 <w:szCs w:val="28"/>
               </w:rPr>
               <w:t>Мнеджер</w:t>
             </w:r>
+            <w:proofErr w:type="spellEnd"/>
           </w:p>
         </w:tc>
       </w:tr>
@@ -440,235 +442,6 @@
           <w:szCs w:val="28"/>
         </w:rPr>
         <w:t>Таблица 1 – Описание входных документов</w:t>
-      </w:r>
-    </w:p>
-    <w:p>
-      <w:pPr>
-        <w:tabs>
-          <w:tab w:val="left" w:pos="851"/>
-        </w:tabs>
-        <w:spacing w:line="360" w:lineRule="auto"/>
-        <w:rPr>
-          <w:szCs w:val="28"/>
-        </w:rPr>
-      </w:pPr>
-      <w:r>
-        <w:rPr>
-          <w:szCs w:val="28"/>
-        </w:rPr>
-        <w:t>Реквизиты входных документов:</w:t>
-      </w:r>
-    </w:p>
-    <w:p>
-      <w:pPr>
-        <w:pStyle w:val="ListParagraph"/>
-        <w:numPr>
-          <w:ilvl w:val="0"/>
-          <w:numId w:val="2"/>
-        </w:numPr>
-        <w:tabs>
-          <w:tab w:val="left" w:pos="851"/>
-        </w:tabs>
-        <w:spacing w:line="360" w:lineRule="auto"/>
-        <w:ind w:left="0" w:firstLine="567"/>
-        <w:rPr>
-          <w:szCs w:val="28"/>
-        </w:rPr>
-      </w:pPr>
-      <w:r>
-        <w:rPr>
-          <w:szCs w:val="28"/>
-        </w:rPr>
-        <w:t>Прайс-лист</w:t>
-      </w:r>
-      <w:r>
-        <w:rPr>
-          <w:szCs w:val="28"/>
-        </w:rPr>
-        <w:t xml:space="preserve">: </w:t>
-      </w:r>
-      <w:r>
-        <w:rPr>
-          <w:szCs w:val="28"/>
-        </w:rPr>
-        <w:t>Номер рейса</w:t>
-      </w:r>
-      <w:r>
-        <w:rPr>
-          <w:szCs w:val="28"/>
-        </w:rPr>
-        <w:t xml:space="preserve">, </w:t>
-      </w:r>
-      <w:r>
-        <w:rPr>
-          <w:szCs w:val="28"/>
-        </w:rPr>
-        <w:t>код авивакомпании, аэропорт вылета, аэропорт прилета, дата и время вылета, дата и время прилета, стоимость билета, количество доступных мест, класс обслуживания</w:t>
-      </w:r>
-      <w:r>
-        <w:rPr>
-          <w:szCs w:val="28"/>
-        </w:rPr>
-        <w:t>;</w:t>
-      </w:r>
-    </w:p>
-    <w:p>
-      <w:pPr>
-        <w:pStyle w:val="ListParagraph"/>
-        <w:numPr>
-          <w:ilvl w:val="0"/>
-          <w:numId w:val="2"/>
-        </w:numPr>
-        <w:tabs>
-          <w:tab w:val="left" w:pos="851"/>
-        </w:tabs>
-        <w:spacing w:line="360" w:lineRule="auto"/>
-        <w:ind w:left="0" w:firstLine="567"/>
-        <w:rPr>
-          <w:szCs w:val="28"/>
-        </w:rPr>
-      </w:pPr>
-      <w:r>
-        <w:rPr>
-          <w:szCs w:val="28"/>
-        </w:rPr>
-        <w:t xml:space="preserve">Данные </w:t>
-      </w:r>
-      <w:r>
-        <w:rPr>
-          <w:szCs w:val="28"/>
-        </w:rPr>
-        <w:t>пользователя</w:t>
-      </w:r>
-      <w:r>
-        <w:rPr>
-          <w:szCs w:val="28"/>
-        </w:rPr>
-        <w:t xml:space="preserve">: идентификатор </w:t>
-      </w:r>
-      <w:r>
-        <w:rPr>
-          <w:szCs w:val="28"/>
-        </w:rPr>
-        <w:t>пользователя</w:t>
-      </w:r>
-      <w:r>
-        <w:rPr>
-          <w:szCs w:val="28"/>
-        </w:rPr>
-        <w:t>, имя, фамилия, отчество, дата рождения, телефон (в формате +7XXXXXXXXXX или с дефисами), email, пароль</w:t>
-      </w:r>
-      <w:r>
-        <w:rPr>
-          <w:szCs w:val="28"/>
-        </w:rPr>
-        <w:t>, роль, паспортные данные</w:t>
-      </w:r>
-      <w:r>
-        <w:rPr>
-          <w:szCs w:val="28"/>
-        </w:rPr>
-        <w:t>;</w:t>
-      </w:r>
-    </w:p>
-    <w:p>
-      <w:pPr>
-        <w:pStyle w:val="ListParagraph"/>
-        <w:numPr>
-          <w:ilvl w:val="0"/>
-          <w:numId w:val="2"/>
-        </w:numPr>
-        <w:tabs>
-          <w:tab w:val="left" w:pos="851"/>
-        </w:tabs>
-        <w:spacing w:line="360" w:lineRule="auto"/>
-        <w:ind w:left="0" w:firstLine="567"/>
-        <w:rPr>
-          <w:szCs w:val="28"/>
-        </w:rPr>
-      </w:pPr>
-      <w:r>
-        <w:rPr>
-          <w:szCs w:val="28"/>
-        </w:rPr>
-        <w:t>Продажа билета</w:t>
-      </w:r>
-      <w:r>
-        <w:rPr>
-          <w:szCs w:val="28"/>
-        </w:rPr>
-        <w:t xml:space="preserve">: идентификатор </w:t>
-      </w:r>
-      <w:r>
-        <w:rPr>
-          <w:szCs w:val="28"/>
-        </w:rPr>
-        <w:t>билета</w:t>
-      </w:r>
-      <w:r>
-        <w:rPr>
-          <w:szCs w:val="28"/>
-        </w:rPr>
-        <w:t xml:space="preserve">, дата и время </w:t>
-      </w:r>
-      <w:r>
-        <w:rPr>
-          <w:szCs w:val="28"/>
-        </w:rPr>
-        <w:t>покупки билета</w:t>
-      </w:r>
-      <w:r>
-        <w:rPr>
-          <w:szCs w:val="28"/>
-        </w:rPr>
-        <w:t>,</w:t>
-      </w:r>
-      <w:r>
-        <w:rPr>
-          <w:szCs w:val="28"/>
-        </w:rPr>
-        <w:t xml:space="preserve"> номер рейса</w:t>
-      </w:r>
-      <w:r>
-        <w:rPr>
-          <w:szCs w:val="28"/>
-        </w:rPr>
-        <w:t>, идентификатор клиента, идентификатор сотрудника;</w:t>
-      </w:r>
-    </w:p>
-    <w:p>
-      <w:pPr>
-        <w:pStyle w:val="ListParagraph"/>
-        <w:numPr>
-          <w:ilvl w:val="0"/>
-          <w:numId w:val="2"/>
-        </w:numPr>
-        <w:tabs>
-          <w:tab w:val="left" w:pos="851"/>
-        </w:tabs>
-        <w:spacing w:line="360" w:lineRule="auto"/>
-        <w:ind w:left="0" w:firstLine="567"/>
-        <w:rPr>
-          <w:szCs w:val="28"/>
-        </w:rPr>
-      </w:pPr>
-      <w:r>
-        <w:rPr>
-          <w:szCs w:val="28"/>
-        </w:rPr>
-        <w:t xml:space="preserve">Учетные данные: </w:t>
-      </w:r>
-      <w:r>
-        <w:rPr>
-          <w:szCs w:val="28"/>
-        </w:rPr>
-        <w:t>электронная почта</w:t>
-      </w:r>
-      <w:r>
-        <w:rPr>
-          <w:szCs w:val="28"/>
-        </w:rPr>
-        <w:t>, пароль.</w:t>
       </w:r>
     </w:p>
     <w:p>
@@ -750,14 +523,7 @@
         <w:rPr>
           <w:szCs w:val="28"/>
         </w:rPr>
-        <w:t xml:space="preserve">за заданный период, а также уведомления об </w:t>
-      </w:r>
-      <w:r>
-        <w:rPr>
-          <w:szCs w:val="28"/>
-        </w:rPr>
-        <w:lastRenderedPageBreak/>
-        <w:t>успешном выполнении операций или ошибках. Описание выходных документов представлено в таблице 2.</w:t>
+        <w:t>за заданный период, а также уведомления об успешном выполнении операций или ошибках. Описание выходных документов представлено в таблице 2.</w:t>
       </w:r>
     </w:p>
     <w:tbl>
@@ -948,31 +714,7 @@
               <w:rPr>
                 <w:szCs w:val="28"/>
               </w:rPr>
-              <w:t>электронн</w:t>
-            </w:r>
-            <w:r>
-              <w:rPr>
-                <w:szCs w:val="28"/>
-              </w:rPr>
-              <w:t xml:space="preserve">ую </w:t>
-            </w:r>
-            <w:r>
-              <w:rPr>
-                <w:szCs w:val="28"/>
-              </w:rPr>
-              <w:t>почт</w:t>
-            </w:r>
-            <w:r>
-              <w:rPr>
-                <w:szCs w:val="28"/>
-              </w:rPr>
-              <w:t>у</w:t>
-            </w:r>
-            <w:r>
-              <w:rPr>
-                <w:szCs w:val="28"/>
-              </w:rPr>
-              <w:t xml:space="preserve"> </w:t>
+              <w:t xml:space="preserve">электронную почту </w:t>
             </w:r>
             <w:r>
               <w:rPr>
@@ -1086,19 +828,7 @@
               <w:rPr>
                 <w:szCs w:val="28"/>
               </w:rPr>
-              <w:t xml:space="preserve"> </w:t>
-            </w:r>
-            <w:r>
-              <w:rPr>
-                <w:szCs w:val="28"/>
-              </w:rPr>
-              <w:t xml:space="preserve">электронную почту </w:t>
-            </w:r>
-            <w:r>
-              <w:rPr>
-                <w:szCs w:val="28"/>
-              </w:rPr>
-              <w:t>клиента</w:t>
+              <w:t xml:space="preserve"> электронную почту клиента</w:t>
             </w:r>
           </w:p>
         </w:tc>
@@ -1113,6 +843,7 @@
         <w:jc w:val="center"/>
         <w:rPr>
           <w:szCs w:val="28"/>
+          <w:lang w:val="en-US"/>
         </w:rPr>
       </w:pPr>
       <w:r>
@@ -1122,157 +853,6 @@
         <w:t>Таблица 2 – Описание выходных документов</w:t>
       </w:r>
     </w:p>
-    <w:p>
-      <w:pPr>
-        <w:spacing w:line="360" w:lineRule="auto"/>
-        <w:ind w:left="360"/>
-        <w:rPr>
-          <w:szCs w:val="28"/>
-        </w:rPr>
-      </w:pPr>
-      <w:r>
-        <w:rPr>
-          <w:szCs w:val="28"/>
-        </w:rPr>
-        <w:t>Реквизиты выходных документов</w:t>
-      </w:r>
-      <w:r>
-        <w:rPr>
-          <w:szCs w:val="28"/>
-        </w:rPr>
-        <w:t>:</w:t>
-      </w:r>
-    </w:p>
-    <w:p>
-      <w:pPr>
-        <w:pStyle w:val="ListParagraph"/>
-        <w:numPr>
-          <w:ilvl w:val="0"/>
-          <w:numId w:val="2"/>
-        </w:numPr>
-        <w:tabs>
-          <w:tab w:val="left" w:pos="851"/>
-        </w:tabs>
-        <w:spacing w:line="360" w:lineRule="auto"/>
-        <w:ind w:left="0" w:firstLine="567"/>
-        <w:rPr>
-          <w:szCs w:val="28"/>
-        </w:rPr>
-      </w:pPr>
-      <w:r>
-        <w:rPr>
-          <w:szCs w:val="28"/>
-        </w:rPr>
-        <w:t xml:space="preserve">Уведомления по </w:t>
-      </w:r>
-      <w:r>
-        <w:rPr>
-          <w:szCs w:val="28"/>
-        </w:rPr>
-        <w:t>электронн</w:t>
-      </w:r>
-      <w:r>
-        <w:rPr>
-          <w:szCs w:val="28"/>
-        </w:rPr>
-        <w:t xml:space="preserve">ой </w:t>
-      </w:r>
-      <w:r>
-        <w:rPr>
-          <w:szCs w:val="28"/>
-        </w:rPr>
-        <w:t>почт</w:t>
-      </w:r>
-      <w:r>
-        <w:rPr>
-          <w:szCs w:val="28"/>
-        </w:rPr>
-        <w:t>е</w:t>
-      </w:r>
-      <w:r>
-        <w:rPr>
-          <w:szCs w:val="28"/>
-        </w:rPr>
-        <w:t xml:space="preserve">: </w:t>
-      </w:r>
-      <w:r>
-        <w:rPr>
-          <w:szCs w:val="28"/>
-        </w:rPr>
-        <w:t>электронная почта и</w:t>
-      </w:r>
-      <w:r>
-        <w:rPr>
-          <w:szCs w:val="28"/>
-        </w:rPr>
-        <w:t xml:space="preserve"> пароль</w:t>
-      </w:r>
-      <w:r>
-        <w:rPr>
-          <w:szCs w:val="28"/>
-        </w:rPr>
-        <w:t>.</w:t>
-      </w:r>
-      <w:r>
-        <w:rPr>
-          <w:szCs w:val="28"/>
-        </w:rPr>
-        <w:t>;</w:t>
-      </w:r>
-    </w:p>
-    <w:p>
-      <w:pPr>
-        <w:pStyle w:val="ListParagraph"/>
-        <w:numPr>
-          <w:ilvl w:val="0"/>
-          <w:numId w:val="2"/>
-        </w:numPr>
-        <w:tabs>
-          <w:tab w:val="left" w:pos="851"/>
-        </w:tabs>
-        <w:spacing w:line="360" w:lineRule="auto"/>
-        <w:ind w:left="0" w:firstLine="567"/>
-        <w:rPr>
-          <w:szCs w:val="28"/>
-        </w:rPr>
-      </w:pPr>
-      <w:r>
-        <w:rPr>
-          <w:szCs w:val="28"/>
-        </w:rPr>
-        <w:t>Билет</w:t>
-      </w:r>
-      <w:r>
-        <w:rPr>
-          <w:szCs w:val="28"/>
-        </w:rPr>
-        <w:t>: номер билета, ФИО клиента, время и место вылета, время и место прилета, дата и время покупки билета, стоимость, класс обслуживания.</w:t>
-      </w:r>
-    </w:p>
-    <w:p>
-      <w:pPr>
-        <w:tabs>
-          <w:tab w:val="left" w:pos="851"/>
-        </w:tabs>
-        <w:spacing w:line="360" w:lineRule="auto"/>
-        <w:ind w:firstLine="0"/>
-        <w:rPr>
-          <w:szCs w:val="28"/>
-        </w:rPr>
-      </w:pPr>
-    </w:p>
-    <w:p>
-      <w:pPr>
-        <w:tabs>
-          <w:tab w:val="left" w:pos="851"/>
-        </w:tabs>
-        <w:spacing w:line="360" w:lineRule="auto"/>
-        <w:rPr>
-          <w:szCs w:val="28"/>
-        </w:rPr>
-      </w:pPr>
-    </w:p>
-    <w:p/>
     <w:sectPr>
       <w:pgSz w:w="11906" w:h="16838"/>
       <w:pgMar w:top="1440" w:right="1440" w:bottom="1440" w:left="1440" w:header="708" w:footer="708" w:gutter="0"/>
@@ -2331,6 +1911,7 @@
       <w:numPr>
         <w:ilvl w:val="1"/>
       </w:numPr>
+      <w:ind w:firstLine="567"/>
     </w:pPr>
     <w:rPr>
       <w:rFonts w:eastAsiaTheme="majorEastAsia" w:cstheme="majorBidi"/>

</xml_diff>

<commit_message>
update input and output information
</commit_message>
<xml_diff>
--- a/original/Описание входной выходной информации.docx
+++ b/original/Описание входной выходной информации.docx
@@ -69,7 +69,13 @@
         <w:rPr>
           <w:szCs w:val="28"/>
         </w:rPr>
-        <w:t xml:space="preserve">продажах билетов </w:t>
+        <w:t>бронировании</w:t>
+      </w:r>
+      <w:r>
+        <w:rPr>
+          <w:szCs w:val="28"/>
+        </w:rPr>
+        <w:t xml:space="preserve"> билетов </w:t>
       </w:r>
       <w:r>
         <w:rPr>
@@ -173,7 +179,7 @@
               <w:rPr>
                 <w:szCs w:val="28"/>
               </w:rPr>
-              <w:t>Прайс-лист</w:t>
+              <w:t>Прейскурант цен</w:t>
             </w:r>
           </w:p>
         </w:tc>
@@ -207,220 +213,11 @@
                 <w:szCs w:val="28"/>
               </w:rPr>
             </w:pPr>
-            <w:proofErr w:type="spellStart"/>
             <w:r>
               <w:rPr>
                 <w:szCs w:val="28"/>
               </w:rPr>
               <w:t>Мнеджер</w:t>
-            </w:r>
-            <w:proofErr w:type="spellEnd"/>
-          </w:p>
-        </w:tc>
-      </w:tr>
-      <w:tr>
-        <w:trPr>
-          <w:trHeight w:val="975"/>
-          <w:jc w:val="center"/>
-        </w:trPr>
-        <w:tc>
-          <w:tcPr>
-            <w:tcW w:w="3155" w:type="dxa"/>
-          </w:tcPr>
-          <w:p>
-            <w:pPr>
-              <w:ind w:firstLine="0"/>
-              <w:rPr>
-                <w:szCs w:val="28"/>
-              </w:rPr>
-            </w:pPr>
-            <w:r>
-              <w:rPr>
-                <w:szCs w:val="28"/>
-              </w:rPr>
-              <w:t xml:space="preserve">Данные </w:t>
-            </w:r>
-            <w:r>
-              <w:rPr>
-                <w:szCs w:val="28"/>
-              </w:rPr>
-              <w:t>пользователя</w:t>
-            </w:r>
-          </w:p>
-        </w:tc>
-        <w:tc>
-          <w:tcPr>
-            <w:tcW w:w="3187" w:type="dxa"/>
-          </w:tcPr>
-          <w:p>
-            <w:pPr>
-              <w:ind w:firstLine="0"/>
-              <w:rPr>
-                <w:szCs w:val="28"/>
-              </w:rPr>
-            </w:pPr>
-            <w:r>
-              <w:rPr>
-                <w:szCs w:val="28"/>
-              </w:rPr>
-              <w:t xml:space="preserve">При регистрации или обновлении </w:t>
-            </w:r>
-            <w:r>
-              <w:rPr>
-                <w:szCs w:val="28"/>
-              </w:rPr>
-              <w:t>пользователя</w:t>
-            </w:r>
-          </w:p>
-        </w:tc>
-        <w:tc>
-          <w:tcPr>
-            <w:tcW w:w="3334" w:type="dxa"/>
-          </w:tcPr>
-          <w:p>
-            <w:pPr>
-              <w:ind w:firstLine="0"/>
-              <w:rPr>
-                <w:szCs w:val="28"/>
-              </w:rPr>
-            </w:pPr>
-            <w:r>
-              <w:rPr>
-                <w:szCs w:val="28"/>
-              </w:rPr>
-              <w:t>Клиент/Менеджер</w:t>
-            </w:r>
-          </w:p>
-        </w:tc>
-      </w:tr>
-      <w:tr>
-        <w:trPr>
-          <w:trHeight w:val="953"/>
-          <w:jc w:val="center"/>
-        </w:trPr>
-        <w:tc>
-          <w:tcPr>
-            <w:tcW w:w="3155" w:type="dxa"/>
-          </w:tcPr>
-          <w:p>
-            <w:pPr>
-              <w:ind w:firstLine="0"/>
-              <w:rPr>
-                <w:szCs w:val="28"/>
-              </w:rPr>
-            </w:pPr>
-            <w:r>
-              <w:rPr>
-                <w:szCs w:val="28"/>
-              </w:rPr>
-              <w:t>Продажа билета</w:t>
-            </w:r>
-          </w:p>
-        </w:tc>
-        <w:tc>
-          <w:tcPr>
-            <w:tcW w:w="3187" w:type="dxa"/>
-          </w:tcPr>
-          <w:p>
-            <w:pPr>
-              <w:ind w:firstLine="0"/>
-              <w:rPr>
-                <w:szCs w:val="28"/>
-              </w:rPr>
-            </w:pPr>
-            <w:r>
-              <w:rPr>
-                <w:szCs w:val="28"/>
-              </w:rPr>
-              <w:t xml:space="preserve">При </w:t>
-            </w:r>
-            <w:r>
-              <w:rPr>
-                <w:szCs w:val="28"/>
-              </w:rPr>
-              <w:t>покупке билета</w:t>
-            </w:r>
-          </w:p>
-        </w:tc>
-        <w:tc>
-          <w:tcPr>
-            <w:tcW w:w="3334" w:type="dxa"/>
-          </w:tcPr>
-          <w:p>
-            <w:pPr>
-              <w:ind w:firstLine="0"/>
-              <w:rPr>
-                <w:szCs w:val="28"/>
-              </w:rPr>
-            </w:pPr>
-            <w:r>
-              <w:rPr>
-                <w:szCs w:val="28"/>
-              </w:rPr>
-              <w:t>Менеджер</w:t>
-            </w:r>
-          </w:p>
-        </w:tc>
-      </w:tr>
-      <w:tr>
-        <w:trPr>
-          <w:trHeight w:val="953"/>
-          <w:jc w:val="center"/>
-        </w:trPr>
-        <w:tc>
-          <w:tcPr>
-            <w:tcW w:w="3155" w:type="dxa"/>
-          </w:tcPr>
-          <w:p>
-            <w:pPr>
-              <w:ind w:firstLine="0"/>
-              <w:rPr>
-                <w:szCs w:val="28"/>
-              </w:rPr>
-            </w:pPr>
-            <w:r>
-              <w:rPr>
-                <w:szCs w:val="28"/>
-              </w:rPr>
-              <w:t>Учетные данные</w:t>
-            </w:r>
-          </w:p>
-        </w:tc>
-        <w:tc>
-          <w:tcPr>
-            <w:tcW w:w="3187" w:type="dxa"/>
-          </w:tcPr>
-          <w:p>
-            <w:pPr>
-              <w:ind w:firstLine="0"/>
-              <w:rPr>
-                <w:szCs w:val="28"/>
-              </w:rPr>
-            </w:pPr>
-            <w:r>
-              <w:rPr>
-                <w:szCs w:val="28"/>
-              </w:rPr>
-              <w:t>При авторизации</w:t>
-            </w:r>
-          </w:p>
-        </w:tc>
-        <w:tc>
-          <w:tcPr>
-            <w:tcW w:w="3334" w:type="dxa"/>
-          </w:tcPr>
-          <w:p>
-            <w:pPr>
-              <w:ind w:firstLine="0"/>
-              <w:rPr>
-                <w:szCs w:val="28"/>
-              </w:rPr>
-            </w:pPr>
-            <w:r>
-              <w:rPr>
-                <w:szCs w:val="28"/>
-              </w:rPr>
-              <w:t>Клиент/Сотрудник</w:t>
             </w:r>
           </w:p>
         </w:tc>
@@ -645,13 +442,7 @@
               <w:rPr>
                 <w:szCs w:val="28"/>
               </w:rPr>
-              <w:t xml:space="preserve">электронной почте </w:t>
-            </w:r>
-            <w:r>
-              <w:rPr>
-                <w:szCs w:val="28"/>
-              </w:rPr>
-              <w:t>email.html</w:t>
+              <w:t>электронной почте</w:t>
             </w:r>
           </w:p>
         </w:tc>
@@ -746,26 +537,6 @@
                 <w:szCs w:val="28"/>
               </w:rPr>
               <w:t xml:space="preserve">Билет </w:t>
-            </w:r>
-            <w:r>
-              <w:rPr>
-                <w:szCs w:val="28"/>
-                <w:lang w:val="en-US"/>
-              </w:rPr>
-              <w:t>ticket_(</w:t>
-            </w:r>
-            <w:r>
-              <w:rPr>
-                <w:szCs w:val="28"/>
-              </w:rPr>
-              <w:t>код</w:t>
-            </w:r>
-            <w:r>
-              <w:rPr>
-                <w:szCs w:val="28"/>
-                <w:lang w:val="en-US"/>
-              </w:rPr>
-              <w:t>).html</w:t>
             </w:r>
           </w:p>
         </w:tc>

</xml_diff>